<commit_message>
Removed projects no longer of use and added get-time with NTP server sync for getting real time
</commit_message>
<xml_diff>
--- a/Documents/EPS Team Registration Information Collection Template.docx
+++ b/Documents/EPS Team Registration Information Collection Template.docx
@@ -419,6 +419,7 @@
       <w:r>
         <w:t>_</w:t>
       </w:r>
+      <w:proofErr w:type="spellStart"/>
       <w:r>
         <w:rPr>
           <w:b/>
@@ -435,6 +436,7 @@
         </w:rPr>
         <w:t>Energy</w:t>
       </w:r>
+      <w:proofErr w:type="spellEnd"/>
     </w:p>
     <w:p>
       <w:pPr>
@@ -646,16 +648,7 @@
           <w:sz w:val="24"/>
           <w:szCs w:val="24"/>
         </w:rPr>
-        <w:t xml:space="preserve">Heliostat </w:t>
-      </w:r>
-      <w:r>
-        <w:rPr>
-          <w:b/>
-          <w:color w:val="000000"/>
-          <w:sz w:val="24"/>
-          <w:szCs w:val="24"/>
-        </w:rPr>
-        <w:t xml:space="preserve">Automated </w:t>
+        <w:t xml:space="preserve">Fresnel Lens </w:t>
       </w:r>
       <w:r>
         <w:rPr>
@@ -888,7 +881,42 @@
           <w:b/>
           <w:color w:val="000000"/>
         </w:rPr>
-        <w:t xml:space="preserve">Heliostat control tracking is a project that entails designing and testing the control methodology of a Fresnel Lens in a </w:t>
+        <w:t>Fresnel Lens</w:t>
+      </w:r>
+      <w:r>
+        <w:rPr>
+          <w:b/>
+          <w:color w:val="000000"/>
+        </w:rPr>
+        <w:t xml:space="preserve"> </w:t>
+      </w:r>
+      <w:r>
+        <w:rPr>
+          <w:b/>
+          <w:color w:val="000000"/>
+        </w:rPr>
+        <w:t>Control</w:t>
+      </w:r>
+      <w:r>
+        <w:rPr>
+          <w:b/>
+          <w:color w:val="000000"/>
+        </w:rPr>
+        <w:t xml:space="preserve"> </w:t>
+      </w:r>
+      <w:r>
+        <w:rPr>
+          <w:b/>
+          <w:color w:val="000000"/>
+        </w:rPr>
+        <w:t>Tracking</w:t>
+      </w:r>
+      <w:r>
+        <w:rPr>
+          <w:b/>
+          <w:color w:val="000000"/>
+        </w:rPr>
+        <w:t xml:space="preserve"> is a project that entails designing and testing the control methodology of a Fresnel Lens in a </w:t>
       </w:r>
       <w:r>
         <w:rPr>
@@ -1502,6 +1530,7 @@
       <w:r>
         <w:t>_</w:t>
       </w:r>
+      <w:proofErr w:type="spellStart"/>
       <w:r>
         <w:rPr>
           <w:b/>
@@ -1516,7 +1545,14 @@
         <w:rPr>
           <w:color w:val="000000"/>
         </w:rPr>
-        <w:t>Faculty sponsored capstone</w:t>
+        <w:t>Faculty</w:t>
+      </w:r>
+      <w:proofErr w:type="spellEnd"/>
+      <w:r>
+        <w:rPr>
+          <w:color w:val="000000"/>
+        </w:rPr>
+        <w:t xml:space="preserve"> sponsored capstone</w:t>
       </w:r>
     </w:p>
     <w:p>
@@ -1758,6 +1794,7 @@
         </w:rPr>
         <w:t>_</w:t>
       </w:r>
+      <w:proofErr w:type="spellStart"/>
       <w:r>
         <w:rPr>
           <w:b/>
@@ -1777,7 +1814,15 @@
           <w:b/>
           <w:color w:val="000000"/>
         </w:rPr>
-        <w:t xml:space="preserve">Yes, </w:t>
+        <w:t>Yes</w:t>
+      </w:r>
+      <w:proofErr w:type="spellEnd"/>
+      <w:r>
+        <w:rPr>
+          <w:b/>
+          <w:color w:val="000000"/>
+        </w:rPr>
+        <w:t xml:space="preserve">, </w:t>
       </w:r>
       <w:r>
         <w:rPr>

</xml_diff>